<commit_message>
this commit has A1 batch in it
</commit_message>
<xml_diff>
--- a/New Microsoft Word Document.docx
+++ b/New Microsoft Word Document.docx
@@ -12,22 +12,10 @@
         <w:rPr>
           <w:lang w:val="en-US"/>
         </w:rPr>
-        <w:t xml:space="preserve">Good </w:t>
-      </w:r>
-      <w:r>
-        <w:rPr>
-          <w:lang w:val="en-US"/>
-        </w:rPr>
-        <w:t>afternoon</w:t>
+        <w:t>This is A1 batch.</w:t>
       </w:r>
       <w:bookmarkStart w:id="0" w:name="_GoBack"/>
       <w:bookmarkEnd w:id="0"/>
-      <w:r>
-        <w:rPr>
-          <w:lang w:val="en-US"/>
-        </w:rPr>
-        <w:t>…!</w:t>
-      </w:r>
     </w:p>
     <w:sectPr>
       <w:pgSz w:w="11906" w:h="16838"/>

</xml_diff>